<commit_message>
Ergänzung in der Beschreibung
</commit_message>
<xml_diff>
--- a/Perlbach_OSJAVA22_SL1_Klassensystem_Beschreibung.docx
+++ b/Perlbach_OSJAVA22_SL1_Klassensystem_Beschreibung.docx
@@ -4,7 +4,7 @@
   <w:body>
     <w:p>
       <w:pPr>
-        <w:pStyle w:val="Titel"/>
+        <w:pStyle w:val="Title"/>
       </w:pPr>
       <w:bookmarkStart w:id="0" w:name="_Toc57810949"/>
       <w:r>
@@ -14,7 +14,7 @@
     </w:p>
     <w:p>
       <w:pPr>
-        <w:pStyle w:val="berschrift3"/>
+        <w:pStyle w:val="Heading3"/>
         <w:numPr>
           <w:ilvl w:val="0"/>
           <w:numId w:val="0"/>
@@ -26,7 +26,7 @@
     </w:p>
     <w:p>
       <w:pPr>
-        <w:pStyle w:val="berschrift3"/>
+        <w:pStyle w:val="Heading3"/>
         <w:numPr>
           <w:ilvl w:val="0"/>
           <w:numId w:val="0"/>
@@ -58,7 +58,7 @@
     </w:p>
     <w:p>
       <w:pPr>
-        <w:pStyle w:val="berschrift3"/>
+        <w:pStyle w:val="Heading3"/>
         <w:numPr>
           <w:ilvl w:val="0"/>
           <w:numId w:val="0"/>
@@ -76,7 +76,7 @@
     </w:p>
     <w:p>
       <w:pPr>
-        <w:pStyle w:val="berschrift3"/>
+        <w:pStyle w:val="Heading3"/>
         <w:numPr>
           <w:ilvl w:val="0"/>
           <w:numId w:val="0"/>
@@ -94,7 +94,7 @@
     </w:p>
     <w:p>
       <w:pPr>
-        <w:pStyle w:val="berschrift3"/>
+        <w:pStyle w:val="Heading3"/>
         <w:numPr>
           <w:ilvl w:val="0"/>
           <w:numId w:val="0"/>
@@ -116,7 +116,7 @@
     </w:p>
     <w:p>
       <w:pPr>
-        <w:pStyle w:val="berschrift3"/>
+        <w:pStyle w:val="Heading3"/>
         <w:numPr>
           <w:ilvl w:val="0"/>
           <w:numId w:val="0"/>
@@ -146,7 +146,7 @@
     </w:p>
     <w:p>
       <w:pPr>
-        <w:pStyle w:val="berschrift3"/>
+        <w:pStyle w:val="Heading3"/>
         <w:numPr>
           <w:ilvl w:val="0"/>
           <w:numId w:val="0"/>
@@ -164,7 +164,7 @@
     </w:p>
     <w:p>
       <w:pPr>
-        <w:pStyle w:val="berschrift3"/>
+        <w:pStyle w:val="Heading3"/>
         <w:numPr>
           <w:ilvl w:val="0"/>
           <w:numId w:val="0"/>
@@ -181,8 +181,42 @@
       </w:r>
     </w:p>
     <w:p>
-      <w:pPr>
-        <w:pStyle w:val="berschrift3"/>
+      <w:r>
+        <w:t>Da d</w:t>
+      </w:r>
+      <w:r>
+        <w:t xml:space="preserve">ie Klasse </w:t>
+      </w:r>
+      <w:r>
+        <w:t xml:space="preserve">Kunstwerk als abstrakte Klasse deklariert wurde, wird </w:t>
+      </w:r>
+      <w:r>
+        <w:t xml:space="preserve">sie durch die übergreifenden Attributen für die Child-Klassen ergänzt (z.B. </w:t>
+      </w:r>
+      <w:r>
+        <w:t>laufende Nummer, Bezeichnung, Künstlername usw.)</w:t>
+      </w:r>
+      <w:r>
+        <w:t>.</w:t>
+      </w:r>
+    </w:p>
+    <w:p>
+      <w:r>
+        <w:t xml:space="preserve">Wir haben die Attributen der Klasse Kunstwerk sowie der Child-Klassen als </w:t>
+      </w:r>
+      <w:r>
+        <w:t xml:space="preserve">private deklariert, </w:t>
+      </w:r>
+      <w:r>
+        <w:t>um d</w:t>
+      </w:r>
+      <w:r>
+        <w:t>en zufälligen fehlerheften Zugriff aufs Attribut zu vermeiden.</w:t>
+      </w:r>
+    </w:p>
+    <w:p>
+      <w:pPr>
+        <w:pStyle w:val="Heading3"/>
         <w:numPr>
           <w:ilvl w:val="0"/>
           <w:numId w:val="0"/>
@@ -195,12 +229,18 @@
     </w:p>
     <w:p>
       <w:r>
-        <w:t>Die Klasse „Bild“ ist eine Child-Klasse der abstrakten Klasse „Kunstwerk“, welche durch die besonderen Attribute eines Bildes (z.B. Luftfeuchtigkeit) ergänzt wird. Die Klasse „Bild“ ist somit eine Datenträgerklasse.</w:t>
+        <w:t xml:space="preserve">Die Klasse „Bild“ ist eine Child-Klasse der abstrakten Klasse „Kunstwerk“, welche durch die besonderen Attribute eines Bildes (z.B. </w:t>
+      </w:r>
+      <w:r>
+        <w:t xml:space="preserve">minimale Temperatur, </w:t>
+      </w:r>
+      <w:r>
+        <w:t>Luftfeuchtigkeit) ergänzt wird. Die Klasse „Bild“ ist somit eine Datenträgerklasse.</w:t>
       </w:r>
     </w:p>
     <w:p>
       <w:pPr>
-        <w:pStyle w:val="berschrift3"/>
+        <w:pStyle w:val="Heading3"/>
         <w:numPr>
           <w:ilvl w:val="0"/>
           <w:numId w:val="0"/>
@@ -208,17 +248,24 @@
         <w:ind w:left="357" w:hanging="357"/>
       </w:pPr>
       <w:r>
+        <w:lastRenderedPageBreak/>
         <w:t>Kunstgegenstand</w:t>
       </w:r>
     </w:p>
     <w:p>
       <w:r>
-        <w:t>Die Klasse „Kunstgegenstand“ ist eine Child-Klasse der abstrakten Klasse „Kunstwerk“, welche durch die besonderen Attribute eines Kunstgegenstands (z.B. Länge) ergänzt wird. Die Klasse „Kunstgegenstand“ ist somit eine Datenträgerklasse.</w:t>
+        <w:t>Die Klasse „Kunstgegenstand“ ist eine Child-Klasse der abstrakten Klasse „Kunstwerk“, welche durch die besonderen Attribute eines Kunstgegenstands (z.B. Länge</w:t>
+      </w:r>
+      <w:r>
+        <w:t>, Gewicht</w:t>
+      </w:r>
+      <w:r>
+        <w:t>) ergänzt wird. Die Klasse „Kunstgegenstand“ ist somit eine Datenträgerklasse.</w:t>
       </w:r>
     </w:p>
     <w:p>
       <w:pPr>
-        <w:pStyle w:val="berschrift3"/>
+        <w:pStyle w:val="Heading3"/>
         <w:numPr>
           <w:ilvl w:val="0"/>
           <w:numId w:val="0"/>
@@ -226,13 +273,18 @@
         <w:ind w:left="357" w:hanging="357"/>
       </w:pPr>
       <w:r>
-        <w:lastRenderedPageBreak/>
         <w:t>Kunstinstallation</w:t>
       </w:r>
     </w:p>
     <w:p>
       <w:r>
-        <w:t>Die Klasse „Kunstinstallation“ ist eine Child-Klasse der abstrakten Klasse „Kunstwerk“, welche durch die Besonderheiten einer Kunstinstallation (z.B. alleinige Platzierung im Raum) ergänzt wird. Die Klasse „Kunstinstallation“ ist somit eine Datenträgerklasse.</w:t>
+        <w:t>Die Klasse „Kunstinstallation“ ist eine Child-Klasse der abstrakten Klasse „Kunstwerk“, welche durch die Besonderheiten einer Kunstinstallation (</w:t>
+      </w:r>
+      <w:r>
+        <w:t>z.B. Länge, Gewicht</w:t>
+      </w:r>
+      <w:r>
+        <w:t>) ergänzt wird. Die Klasse „Kunstinstallation“ ist somit eine Datenträgerklasse.</w:t>
       </w:r>
     </w:p>
     <w:p>
@@ -251,7 +303,7 @@
     </w:p>
     <w:p>
       <w:pPr>
-        <w:pStyle w:val="berschrift2"/>
+        <w:pStyle w:val="Heading2"/>
         <w:rPr>
           <w:lang w:val="en-GB"/>
         </w:rPr>
@@ -325,8 +377,10 @@
     <w:sectPr>
       <w:headerReference w:type="even" r:id="rId8"/>
       <w:headerReference w:type="default" r:id="rId9"/>
-      <w:footerReference w:type="default" r:id="rId10"/>
-      <w:headerReference w:type="first" r:id="rId11"/>
+      <w:footerReference w:type="even" r:id="rId10"/>
+      <w:footerReference w:type="default" r:id="rId11"/>
+      <w:headerReference w:type="first" r:id="rId12"/>
+      <w:footerReference w:type="first" r:id="rId13"/>
       <w:pgSz w:w="11900" w:h="16840"/>
       <w:pgMar w:top="1985" w:right="1701" w:bottom="1134" w:left="1418" w:header="708" w:footer="708" w:gutter="0"/>
       <w:cols w:space="708"/>
@@ -358,7 +412,17 @@
 <w:ftr xmlns:wpc="http://schemas.microsoft.com/office/word/2010/wordprocessingCanvas" xmlns:cx="http://schemas.microsoft.com/office/drawing/2014/chartex" xmlns:cx1="http://schemas.microsoft.com/office/drawing/2015/9/8/chartex" xmlns:cx2="http://schemas.microsoft.com/office/drawing/2015/10/21/chartex" xmlns:cx3="http://schemas.microsoft.com/office/drawing/2016/5/9/chartex" xmlns:cx4="http://schemas.microsoft.com/office/drawing/2016/5/10/chartex" xmlns:cx5="http://schemas.microsoft.com/office/drawing/2016/5/11/chartex" xmlns:cx6="http://schemas.microsoft.com/office/drawing/2016/5/12/chartex" xmlns:cx7="http://schemas.microsoft.com/office/drawing/2016/5/13/chartex" xmlns:cx8="http://schemas.microsoft.com/office/drawing/2016/5/14/chartex" xmlns:mc="http://schemas.openxmlformats.org/markup-compatibility/2006" xmlns:aink="http://schemas.microsoft.com/office/drawing/2016/ink" xmlns:am3d="http://schemas.microsoft.com/office/drawing/2017/model3d" xmlns:o="urn:schemas-microsoft-com:office:office" xmlns:r="http://schemas.openxmlformats.org/officeDocument/2006/relationships" xmlns:m="http://schemas.openxmlformats.org/officeDocument/2006/math" xmlns:v="urn:schemas-microsoft-com:vml" xmlns:wp14="http://schemas.microsoft.com/office/word/2010/wordprocessingDrawing" xmlns:wp="http://schemas.openxmlformats.org/drawingml/2006/wordprocessingDrawing" xmlns:w10="urn:schemas-microsoft-com:office:word" xmlns:w="http://schemas.openxmlformats.org/wordprocessingml/2006/main" xmlns:w14="http://schemas.microsoft.com/office/word/2010/wordml" xmlns:w15="http://schemas.microsoft.com/office/word/2012/wordml" xmlns:w16cex="http://schemas.microsoft.com/office/word/2018/wordml/cex" xmlns:w16cid="http://schemas.microsoft.com/office/word/2016/wordml/cid" xmlns:w16="http://schemas.microsoft.com/office/word/2018/wordml" xmlns:w16sdtdh="http://schemas.microsoft.com/office/word/2020/wordml/sdtdatahash" xmlns:w16se="http://schemas.microsoft.com/office/word/2015/wordml/symex" xmlns:wpg="http://schemas.microsoft.com/office/word/2010/wordprocessingGroup" xmlns:wpi="http://schemas.microsoft.com/office/word/2010/wordprocessingInk" xmlns:wne="http://schemas.microsoft.com/office/word/2006/wordml" xmlns:wps="http://schemas.microsoft.com/office/word/2010/wordprocessingShape" mc:Ignorable="w14 w15 w16se w16cid w16 w16cex w16sdtdh wp14">
   <w:p>
     <w:pPr>
-      <w:pStyle w:val="Fuzeile"/>
+      <w:pStyle w:val="Footer"/>
+    </w:pPr>
+  </w:p>
+</w:ftr>
+</file>
+
+<file path=word/footer2.xml><?xml version="1.0" encoding="utf-8"?>
+<w:ftr xmlns:wpc="http://schemas.microsoft.com/office/word/2010/wordprocessingCanvas" xmlns:cx="http://schemas.microsoft.com/office/drawing/2014/chartex" xmlns:cx1="http://schemas.microsoft.com/office/drawing/2015/9/8/chartex" xmlns:cx2="http://schemas.microsoft.com/office/drawing/2015/10/21/chartex" xmlns:cx3="http://schemas.microsoft.com/office/drawing/2016/5/9/chartex" xmlns:cx4="http://schemas.microsoft.com/office/drawing/2016/5/10/chartex" xmlns:cx5="http://schemas.microsoft.com/office/drawing/2016/5/11/chartex" xmlns:cx6="http://schemas.microsoft.com/office/drawing/2016/5/12/chartex" xmlns:cx7="http://schemas.microsoft.com/office/drawing/2016/5/13/chartex" xmlns:cx8="http://schemas.microsoft.com/office/drawing/2016/5/14/chartex" xmlns:mc="http://schemas.openxmlformats.org/markup-compatibility/2006" xmlns:aink="http://schemas.microsoft.com/office/drawing/2016/ink" xmlns:am3d="http://schemas.microsoft.com/office/drawing/2017/model3d" xmlns:o="urn:schemas-microsoft-com:office:office" xmlns:r="http://schemas.openxmlformats.org/officeDocument/2006/relationships" xmlns:m="http://schemas.openxmlformats.org/officeDocument/2006/math" xmlns:v="urn:schemas-microsoft-com:vml" xmlns:wp14="http://schemas.microsoft.com/office/word/2010/wordprocessingDrawing" xmlns:wp="http://schemas.openxmlformats.org/drawingml/2006/wordprocessingDrawing" xmlns:w10="urn:schemas-microsoft-com:office:word" xmlns:w="http://schemas.openxmlformats.org/wordprocessingml/2006/main" xmlns:w14="http://schemas.microsoft.com/office/word/2010/wordml" xmlns:w15="http://schemas.microsoft.com/office/word/2012/wordml" xmlns:w16cex="http://schemas.microsoft.com/office/word/2018/wordml/cex" xmlns:w16cid="http://schemas.microsoft.com/office/word/2016/wordml/cid" xmlns:w16="http://schemas.microsoft.com/office/word/2018/wordml" xmlns:w16sdtdh="http://schemas.microsoft.com/office/word/2020/wordml/sdtdatahash" xmlns:w16se="http://schemas.microsoft.com/office/word/2015/wordml/symex" xmlns:wpg="http://schemas.microsoft.com/office/word/2010/wordprocessingGroup" xmlns:wpi="http://schemas.microsoft.com/office/word/2010/wordprocessingInk" xmlns:wne="http://schemas.microsoft.com/office/word/2006/wordml" xmlns:wps="http://schemas.microsoft.com/office/word/2010/wordprocessingShape" mc:Ignorable="w14 w15 w16se w16cid w16 w16cex w16sdtdh wp14">
+  <w:p>
+    <w:pPr>
+      <w:pStyle w:val="Footer"/>
     </w:pPr>
     <w:r>
       <w:rPr>
@@ -478,7 +542,7 @@
               <v:stroke joinstyle="miter"/>
               <v:path gradientshapeok="t" o:connecttype="rect"/>
             </v:shapetype>
-            <v:shape id="Text Box 2" o:spid="_x0000_s1026" type="#_x0000_t202" style="position:absolute;left:0;text-align:left;margin-left:409.3pt;margin-top:1.75pt;width:44.9pt;height:21.05pt;z-index:251661824;visibility:visible;mso-wrap-style:square;mso-width-percent:0;mso-height-percent:0;mso-wrap-distance-left:9.05pt;mso-wrap-distance-top:0;mso-wrap-distance-right:9.05pt;mso-wrap-distance-bottom:0;mso-position-horizontal:absolute;mso-position-horizontal-relative:text;mso-position-vertical:absolute;mso-position-vertical-relative:text;mso-width-percent:0;mso-height-percent:0;mso-width-relative:page;mso-height-relative:page;v-text-anchor:top" o:gfxdata="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" filled="f" stroked="f">
+            <v:shape id="Text Box 2" o:spid="_x0000_s1026" type="#_x0000_t202" style="position:absolute;left:0;text-align:left;margin-left:409.3pt;margin-top:1.75pt;width:44.9pt;height:21.05pt;z-index:251661824;visibility:visible;mso-wrap-style:square;mso-width-percent:0;mso-height-percent:0;mso-wrap-distance-left:9.05pt;mso-wrap-distance-top:0;mso-wrap-distance-right:9.05pt;mso-wrap-distance-bottom:0;mso-position-horizontal:absolute;mso-position-horizontal-relative:text;mso-position-vertical:absolute;mso-position-vertical-relative:text;mso-width-percent:0;mso-height-percent:0;mso-width-relative:page;mso-height-relative:page;v-text-anchor:top" o:gfxdata="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" filled="f" stroked="f">
               <v:textbox inset="0,0,0,0">
                 <w:txbxContent>
                   <w:p>
@@ -610,6 +674,16 @@
 </w:ftr>
 </file>
 
+<file path=word/footer3.xml><?xml version="1.0" encoding="utf-8"?>
+<w:ftr xmlns:wpc="http://schemas.microsoft.com/office/word/2010/wordprocessingCanvas" xmlns:cx="http://schemas.microsoft.com/office/drawing/2014/chartex" xmlns:cx1="http://schemas.microsoft.com/office/drawing/2015/9/8/chartex" xmlns:cx2="http://schemas.microsoft.com/office/drawing/2015/10/21/chartex" xmlns:cx3="http://schemas.microsoft.com/office/drawing/2016/5/9/chartex" xmlns:cx4="http://schemas.microsoft.com/office/drawing/2016/5/10/chartex" xmlns:cx5="http://schemas.microsoft.com/office/drawing/2016/5/11/chartex" xmlns:cx6="http://schemas.microsoft.com/office/drawing/2016/5/12/chartex" xmlns:cx7="http://schemas.microsoft.com/office/drawing/2016/5/13/chartex" xmlns:cx8="http://schemas.microsoft.com/office/drawing/2016/5/14/chartex" xmlns:mc="http://schemas.openxmlformats.org/markup-compatibility/2006" xmlns:aink="http://schemas.microsoft.com/office/drawing/2016/ink" xmlns:am3d="http://schemas.microsoft.com/office/drawing/2017/model3d" xmlns:o="urn:schemas-microsoft-com:office:office" xmlns:r="http://schemas.openxmlformats.org/officeDocument/2006/relationships" xmlns:m="http://schemas.openxmlformats.org/officeDocument/2006/math" xmlns:v="urn:schemas-microsoft-com:vml" xmlns:wp14="http://schemas.microsoft.com/office/word/2010/wordprocessingDrawing" xmlns:wp="http://schemas.openxmlformats.org/drawingml/2006/wordprocessingDrawing" xmlns:w10="urn:schemas-microsoft-com:office:word" xmlns:w="http://schemas.openxmlformats.org/wordprocessingml/2006/main" xmlns:w14="http://schemas.microsoft.com/office/word/2010/wordml" xmlns:w15="http://schemas.microsoft.com/office/word/2012/wordml" xmlns:w16cex="http://schemas.microsoft.com/office/word/2018/wordml/cex" xmlns:w16cid="http://schemas.microsoft.com/office/word/2016/wordml/cid" xmlns:w16="http://schemas.microsoft.com/office/word/2018/wordml" xmlns:w16sdtdh="http://schemas.microsoft.com/office/word/2020/wordml/sdtdatahash" xmlns:w16se="http://schemas.microsoft.com/office/word/2015/wordml/symex" xmlns:wpg="http://schemas.microsoft.com/office/word/2010/wordprocessingGroup" xmlns:wpi="http://schemas.microsoft.com/office/word/2010/wordprocessingInk" xmlns:wne="http://schemas.microsoft.com/office/word/2006/wordml" xmlns:wps="http://schemas.microsoft.com/office/word/2010/wordprocessingShape" mc:Ignorable="w14 w15 w16se w16cid w16 w16cex w16sdtdh wp14">
+  <w:p>
+    <w:pPr>
+      <w:pStyle w:val="Footer"/>
+    </w:pPr>
+  </w:p>
+</w:ftr>
+</file>
+
 <file path=word/footnotes.xml><?xml version="1.0" encoding="utf-8"?>
 <w:footnotes xmlns:wpc="http://schemas.microsoft.com/office/word/2010/wordprocessingCanvas" xmlns:cx="http://schemas.microsoft.com/office/drawing/2014/chartex" xmlns:cx1="http://schemas.microsoft.com/office/drawing/2015/9/8/chartex" xmlns:cx2="http://schemas.microsoft.com/office/drawing/2015/10/21/chartex" xmlns:cx3="http://schemas.microsoft.com/office/drawing/2016/5/9/chartex" xmlns:cx4="http://schemas.microsoft.com/office/drawing/2016/5/10/chartex" xmlns:cx5="http://schemas.microsoft.com/office/drawing/2016/5/11/chartex" xmlns:cx6="http://schemas.microsoft.com/office/drawing/2016/5/12/chartex" xmlns:cx7="http://schemas.microsoft.com/office/drawing/2016/5/13/chartex" xmlns:cx8="http://schemas.microsoft.com/office/drawing/2016/5/14/chartex" xmlns:mc="http://schemas.openxmlformats.org/markup-compatibility/2006" xmlns:aink="http://schemas.microsoft.com/office/drawing/2016/ink" xmlns:am3d="http://schemas.microsoft.com/office/drawing/2017/model3d" xmlns:o="urn:schemas-microsoft-com:office:office" xmlns:r="http://schemas.openxmlformats.org/officeDocument/2006/relationships" xmlns:m="http://schemas.openxmlformats.org/officeDocument/2006/math" xmlns:v="urn:schemas-microsoft-com:vml" xmlns:wp14="http://schemas.microsoft.com/office/word/2010/wordprocessingDrawing" xmlns:wp="http://schemas.openxmlformats.org/drawingml/2006/wordprocessingDrawing" xmlns:w10="urn:schemas-microsoft-com:office:word" xmlns:w="http://schemas.openxmlformats.org/wordprocessingml/2006/main" xmlns:w14="http://schemas.microsoft.com/office/word/2010/wordml" xmlns:w15="http://schemas.microsoft.com/office/word/2012/wordml" xmlns:w16cex="http://schemas.microsoft.com/office/word/2018/wordml/cex" xmlns:w16cid="http://schemas.microsoft.com/office/word/2016/wordml/cid" xmlns:w16="http://schemas.microsoft.com/office/word/2018/wordml" xmlns:w16sdtdh="http://schemas.microsoft.com/office/word/2020/wordml/sdtdatahash" xmlns:w16se="http://schemas.microsoft.com/office/word/2015/wordml/symex" xmlns:wpg="http://schemas.microsoft.com/office/word/2010/wordprocessingGroup" xmlns:wpi="http://schemas.microsoft.com/office/word/2010/wordprocessingInk" xmlns:wne="http://schemas.microsoft.com/office/word/2006/wordml" xmlns:wps="http://schemas.microsoft.com/office/word/2010/wordprocessingShape" mc:Ignorable="w14 w15 w16se w16cid w16 w16cex w16sdtdh wp14">
   <w:footnote w:type="separator" w:id="-1">
@@ -633,7 +707,7 @@
 <w:hdr xmlns:wpc="http://schemas.microsoft.com/office/word/2010/wordprocessingCanvas" xmlns:cx="http://schemas.microsoft.com/office/drawing/2014/chartex" xmlns:cx1="http://schemas.microsoft.com/office/drawing/2015/9/8/chartex" xmlns:cx2="http://schemas.microsoft.com/office/drawing/2015/10/21/chartex" xmlns:cx3="http://schemas.microsoft.com/office/drawing/2016/5/9/chartex" xmlns:cx4="http://schemas.microsoft.com/office/drawing/2016/5/10/chartex" xmlns:cx5="http://schemas.microsoft.com/office/drawing/2016/5/11/chartex" xmlns:cx6="http://schemas.microsoft.com/office/drawing/2016/5/12/chartex" xmlns:cx7="http://schemas.microsoft.com/office/drawing/2016/5/13/chartex" xmlns:cx8="http://schemas.microsoft.com/office/drawing/2016/5/14/chartex" xmlns:mc="http://schemas.openxmlformats.org/markup-compatibility/2006" xmlns:aink="http://schemas.microsoft.com/office/drawing/2016/ink" xmlns:am3d="http://schemas.microsoft.com/office/drawing/2017/model3d" xmlns:o="urn:schemas-microsoft-com:office:office" xmlns:r="http://schemas.openxmlformats.org/officeDocument/2006/relationships" xmlns:m="http://schemas.openxmlformats.org/officeDocument/2006/math" xmlns:v="urn:schemas-microsoft-com:vml" xmlns:wp14="http://schemas.microsoft.com/office/word/2010/wordprocessingDrawing" xmlns:wp="http://schemas.openxmlformats.org/drawingml/2006/wordprocessingDrawing" xmlns:w10="urn:schemas-microsoft-com:office:word" xmlns:w="http://schemas.openxmlformats.org/wordprocessingml/2006/main" xmlns:w14="http://schemas.microsoft.com/office/word/2010/wordml" xmlns:w15="http://schemas.microsoft.com/office/word/2012/wordml" xmlns:w16cex="http://schemas.microsoft.com/office/word/2018/wordml/cex" xmlns:w16cid="http://schemas.microsoft.com/office/word/2016/wordml/cid" xmlns:w16="http://schemas.microsoft.com/office/word/2018/wordml" xmlns:w16sdtdh="http://schemas.microsoft.com/office/word/2020/wordml/sdtdatahash" xmlns:w16se="http://schemas.microsoft.com/office/word/2015/wordml/symex" xmlns:wpg="http://schemas.microsoft.com/office/word/2010/wordprocessingGroup" xmlns:wpi="http://schemas.microsoft.com/office/word/2010/wordprocessingInk" xmlns:wne="http://schemas.microsoft.com/office/word/2006/wordml" xmlns:wps="http://schemas.microsoft.com/office/word/2010/wordprocessingShape" mc:Ignorable="w14 w15 w16se w16cid w16 w16cex w16sdtdh wp14">
   <w:p>
     <w:pPr>
-      <w:pStyle w:val="Kopfzeile"/>
+      <w:pStyle w:val="Header"/>
     </w:pPr>
     <w:r>
       <w:rPr>
@@ -673,7 +747,7 @@
 <w:hdr xmlns:wpc="http://schemas.microsoft.com/office/word/2010/wordprocessingCanvas" xmlns:cx="http://schemas.microsoft.com/office/drawing/2014/chartex" xmlns:cx1="http://schemas.microsoft.com/office/drawing/2015/9/8/chartex" xmlns:cx2="http://schemas.microsoft.com/office/drawing/2015/10/21/chartex" xmlns:cx3="http://schemas.microsoft.com/office/drawing/2016/5/9/chartex" xmlns:cx4="http://schemas.microsoft.com/office/drawing/2016/5/10/chartex" xmlns:cx5="http://schemas.microsoft.com/office/drawing/2016/5/11/chartex" xmlns:cx6="http://schemas.microsoft.com/office/drawing/2016/5/12/chartex" xmlns:cx7="http://schemas.microsoft.com/office/drawing/2016/5/13/chartex" xmlns:cx8="http://schemas.microsoft.com/office/drawing/2016/5/14/chartex" xmlns:mc="http://schemas.openxmlformats.org/markup-compatibility/2006" xmlns:aink="http://schemas.microsoft.com/office/drawing/2016/ink" xmlns:am3d="http://schemas.microsoft.com/office/drawing/2017/model3d" xmlns:o="urn:schemas-microsoft-com:office:office" xmlns:r="http://schemas.openxmlformats.org/officeDocument/2006/relationships" xmlns:m="http://schemas.openxmlformats.org/officeDocument/2006/math" xmlns:v="urn:schemas-microsoft-com:vml" xmlns:wp14="http://schemas.microsoft.com/office/word/2010/wordprocessingDrawing" xmlns:wp="http://schemas.openxmlformats.org/drawingml/2006/wordprocessingDrawing" xmlns:w10="urn:schemas-microsoft-com:office:word" xmlns:w="http://schemas.openxmlformats.org/wordprocessingml/2006/main" xmlns:w14="http://schemas.microsoft.com/office/word/2010/wordml" xmlns:w15="http://schemas.microsoft.com/office/word/2012/wordml" xmlns:w16cex="http://schemas.microsoft.com/office/word/2018/wordml/cex" xmlns:w16cid="http://schemas.microsoft.com/office/word/2016/wordml/cid" xmlns:w16="http://schemas.microsoft.com/office/word/2018/wordml" xmlns:w16sdtdh="http://schemas.microsoft.com/office/word/2020/wordml/sdtdatahash" xmlns:w16se="http://schemas.microsoft.com/office/word/2015/wordml/symex" xmlns:wpg="http://schemas.microsoft.com/office/word/2010/wordprocessingGroup" xmlns:wpi="http://schemas.microsoft.com/office/word/2010/wordprocessingInk" xmlns:wne="http://schemas.microsoft.com/office/word/2006/wordml" xmlns:wps="http://schemas.microsoft.com/office/word/2010/wordprocessingShape" mc:Ignorable="w14 w15 w16se w16cid w16 w16cex w16sdtdh wp14">
   <w:p>
     <w:pPr>
-      <w:pStyle w:val="Fuzeile"/>
+      <w:pStyle w:val="Footer"/>
     </w:pPr>
     <w:r>
       <w:rPr>
@@ -755,7 +829,7 @@
 <w:hdr xmlns:wpc="http://schemas.microsoft.com/office/word/2010/wordprocessingCanvas" xmlns:cx="http://schemas.microsoft.com/office/drawing/2014/chartex" xmlns:cx1="http://schemas.microsoft.com/office/drawing/2015/9/8/chartex" xmlns:cx2="http://schemas.microsoft.com/office/drawing/2015/10/21/chartex" xmlns:cx3="http://schemas.microsoft.com/office/drawing/2016/5/9/chartex" xmlns:cx4="http://schemas.microsoft.com/office/drawing/2016/5/10/chartex" xmlns:cx5="http://schemas.microsoft.com/office/drawing/2016/5/11/chartex" xmlns:cx6="http://schemas.microsoft.com/office/drawing/2016/5/12/chartex" xmlns:cx7="http://schemas.microsoft.com/office/drawing/2016/5/13/chartex" xmlns:cx8="http://schemas.microsoft.com/office/drawing/2016/5/14/chartex" xmlns:mc="http://schemas.openxmlformats.org/markup-compatibility/2006" xmlns:aink="http://schemas.microsoft.com/office/drawing/2016/ink" xmlns:am3d="http://schemas.microsoft.com/office/drawing/2017/model3d" xmlns:o="urn:schemas-microsoft-com:office:office" xmlns:r="http://schemas.openxmlformats.org/officeDocument/2006/relationships" xmlns:m="http://schemas.openxmlformats.org/officeDocument/2006/math" xmlns:v="urn:schemas-microsoft-com:vml" xmlns:wp14="http://schemas.microsoft.com/office/word/2010/wordprocessingDrawing" xmlns:wp="http://schemas.openxmlformats.org/drawingml/2006/wordprocessingDrawing" xmlns:w10="urn:schemas-microsoft-com:office:word" xmlns:w="http://schemas.openxmlformats.org/wordprocessingml/2006/main" xmlns:w14="http://schemas.microsoft.com/office/word/2010/wordml" xmlns:w15="http://schemas.microsoft.com/office/word/2012/wordml" xmlns:w16cex="http://schemas.microsoft.com/office/word/2018/wordml/cex" xmlns:w16cid="http://schemas.microsoft.com/office/word/2016/wordml/cid" xmlns:w16="http://schemas.microsoft.com/office/word/2018/wordml" xmlns:w16sdtdh="http://schemas.microsoft.com/office/word/2020/wordml/sdtdatahash" xmlns:w16se="http://schemas.microsoft.com/office/word/2015/wordml/symex" xmlns:wpg="http://schemas.microsoft.com/office/word/2010/wordprocessingGroup" xmlns:wpi="http://schemas.microsoft.com/office/word/2010/wordprocessingInk" xmlns:wne="http://schemas.microsoft.com/office/word/2006/wordml" xmlns:wps="http://schemas.microsoft.com/office/word/2010/wordprocessingShape" mc:Ignorable="w14 w15 w16se w16cid w16 w16cex w16sdtdh wp14">
   <w:p>
     <w:pPr>
-      <w:pStyle w:val="Kopfzeile"/>
+      <w:pStyle w:val="Header"/>
     </w:pPr>
     <w:r>
       <w:rPr>
@@ -2050,7 +2124,7 @@
     <w:lvl w:ilvl="0">
       <w:start w:val="1"/>
       <w:numFmt w:val="decimal"/>
-      <w:pStyle w:val="berschrift1"/>
+      <w:pStyle w:val="Heading1"/>
       <w:suff w:val="space"/>
       <w:lvlText w:val="%1."/>
       <w:lvlJc w:val="left"/>
@@ -2064,7 +2138,7 @@
     <w:lvl w:ilvl="1">
       <w:start w:val="1"/>
       <w:numFmt w:val="decimal"/>
-      <w:pStyle w:val="berschrift3"/>
+      <w:pStyle w:val="Heading3"/>
       <w:suff w:val="space"/>
       <w:lvlText w:val="%1.%2."/>
       <w:lvlJc w:val="left"/>
@@ -2962,7 +3036,7 @@
     <w:lsdException w:name="Unresolved Mention" w:semiHidden="1" w:unhideWhenUsed="1"/>
     <w:lsdException w:name="Smart Link" w:semiHidden="1" w:unhideWhenUsed="1"/>
   </w:latentStyles>
-  <w:style w:type="paragraph" w:default="1" w:styleId="Standard">
+  <w:style w:type="paragraph" w:default="1" w:styleId="Normal">
     <w:name w:val="Normal"/>
     <w:qFormat/>
     <w:rsid w:val="009A4C08"/>
@@ -2971,11 +3045,11 @@
       <w:jc w:val="both"/>
     </w:pPr>
   </w:style>
-  <w:style w:type="paragraph" w:styleId="berschrift1">
+  <w:style w:type="paragraph" w:styleId="Heading1">
     <w:name w:val="heading 1"/>
-    <w:basedOn w:val="Standard"/>
-    <w:next w:val="Standard"/>
-    <w:link w:val="berschrift1Zchn"/>
+    <w:basedOn w:val="Normal"/>
+    <w:next w:val="Normal"/>
+    <w:link w:val="Heading1Char"/>
     <w:autoRedefine/>
     <w:uiPriority w:val="9"/>
     <w:qFormat/>
@@ -2997,11 +3071,11 @@
       <w:szCs w:val="32"/>
     </w:rPr>
   </w:style>
-  <w:style w:type="paragraph" w:styleId="berschrift2">
+  <w:style w:type="paragraph" w:styleId="Heading2">
     <w:name w:val="heading 2"/>
-    <w:basedOn w:val="Standard"/>
-    <w:next w:val="Standard"/>
-    <w:link w:val="berschrift2Zchn"/>
+    <w:basedOn w:val="Normal"/>
+    <w:next w:val="Normal"/>
+    <w:link w:val="Heading2Char"/>
     <w:autoRedefine/>
     <w:uiPriority w:val="9"/>
     <w:unhideWhenUsed/>
@@ -3021,11 +3095,11 @@
       <w:szCs w:val="26"/>
     </w:rPr>
   </w:style>
-  <w:style w:type="paragraph" w:styleId="berschrift3">
+  <w:style w:type="paragraph" w:styleId="Heading3">
     <w:name w:val="heading 3"/>
-    <w:basedOn w:val="Standard"/>
-    <w:next w:val="Standard"/>
-    <w:link w:val="berschrift3Zchn"/>
+    <w:basedOn w:val="Normal"/>
+    <w:next w:val="Normal"/>
+    <w:link w:val="Heading3Char"/>
     <w:autoRedefine/>
     <w:uiPriority w:val="9"/>
     <w:unhideWhenUsed/>
@@ -3049,12 +3123,12 @@
       <w:szCs w:val="28"/>
     </w:rPr>
   </w:style>
-  <w:style w:type="paragraph" w:styleId="berschrift4">
+  <w:style w:type="paragraph" w:styleId="Heading4">
     <w:name w:val="heading 4"/>
     <w:aliases w:val="Überschrift 4 und tiefer"/>
-    <w:basedOn w:val="Standard"/>
-    <w:next w:val="Standard"/>
-    <w:link w:val="berschrift4Zchn"/>
+    <w:basedOn w:val="Normal"/>
+    <w:next w:val="Normal"/>
+    <w:link w:val="Heading4Char"/>
     <w:autoRedefine/>
     <w:uiPriority w:val="9"/>
     <w:unhideWhenUsed/>
@@ -3074,13 +3148,13 @@
       <w:szCs w:val="24"/>
     </w:rPr>
   </w:style>
-  <w:style w:type="character" w:default="1" w:styleId="Absatz-Standardschriftart">
+  <w:style w:type="character" w:default="1" w:styleId="DefaultParagraphFont">
     <w:name w:val="Default Paragraph Font"/>
     <w:uiPriority w:val="1"/>
     <w:semiHidden/>
     <w:unhideWhenUsed/>
   </w:style>
-  <w:style w:type="table" w:default="1" w:styleId="NormaleTabelle">
+  <w:style w:type="table" w:default="1" w:styleId="TableNormal">
     <w:name w:val="Normal Table"/>
     <w:uiPriority w:val="99"/>
     <w:semiHidden/>
@@ -3095,16 +3169,16 @@
       </w:tblCellMar>
     </w:tblPr>
   </w:style>
-  <w:style w:type="numbering" w:default="1" w:styleId="KeineListe">
+  <w:style w:type="numbering" w:default="1" w:styleId="NoList">
     <w:name w:val="No List"/>
     <w:uiPriority w:val="99"/>
     <w:semiHidden/>
     <w:unhideWhenUsed/>
   </w:style>
-  <w:style w:type="character" w:customStyle="1" w:styleId="berschrift1Zchn">
-    <w:name w:val="Überschrift 1 Zchn"/>
-    <w:basedOn w:val="Absatz-Standardschriftart"/>
-    <w:link w:val="berschrift1"/>
+  <w:style w:type="character" w:customStyle="1" w:styleId="Heading1Char">
+    <w:name w:val="Heading 1 Char"/>
+    <w:basedOn w:val="DefaultParagraphFont"/>
+    <w:link w:val="Heading1"/>
     <w:uiPriority w:val="9"/>
     <w:rsid w:val="001C47EE"/>
     <w:rPr>
@@ -3115,10 +3189,10 @@
       <w:szCs w:val="32"/>
     </w:rPr>
   </w:style>
-  <w:style w:type="paragraph" w:styleId="Inhaltsverzeichnisberschrift">
+  <w:style w:type="paragraph" w:styleId="TOCHeading">
     <w:name w:val="TOC Heading"/>
-    <w:basedOn w:val="berschrift1"/>
-    <w:next w:val="Standard"/>
+    <w:basedOn w:val="Heading1"/>
+    <w:next w:val="Normal"/>
     <w:autoRedefine/>
     <w:uiPriority w:val="39"/>
     <w:unhideWhenUsed/>
@@ -3133,10 +3207,10 @@
       <w:szCs w:val="28"/>
     </w:rPr>
   </w:style>
-  <w:style w:type="paragraph" w:styleId="Sprechblasentext">
+  <w:style w:type="paragraph" w:styleId="BalloonText">
     <w:name w:val="Balloon Text"/>
-    <w:basedOn w:val="Standard"/>
-    <w:link w:val="SprechblasentextZchn"/>
+    <w:basedOn w:val="Normal"/>
+    <w:link w:val="BalloonTextChar"/>
     <w:unhideWhenUsed/>
     <w:rsid w:val="0059760D"/>
     <w:rPr>
@@ -3145,10 +3219,10 @@
       <w:szCs w:val="18"/>
     </w:rPr>
   </w:style>
-  <w:style w:type="character" w:customStyle="1" w:styleId="SprechblasentextZchn">
-    <w:name w:val="Sprechblasentext Zchn"/>
-    <w:basedOn w:val="Absatz-Standardschriftart"/>
-    <w:link w:val="Sprechblasentext"/>
+  <w:style w:type="character" w:customStyle="1" w:styleId="BalloonTextChar">
+    <w:name w:val="Balloon Text Char"/>
+    <w:basedOn w:val="DefaultParagraphFont"/>
+    <w:link w:val="BalloonText"/>
     <w:rsid w:val="0059760D"/>
     <w:rPr>
       <w:rFonts w:ascii="Lucida Grande" w:hAnsi="Lucida Grande" w:cs="Lucida Grande"/>
@@ -3156,10 +3230,10 @@
       <w:szCs w:val="18"/>
     </w:rPr>
   </w:style>
-  <w:style w:type="paragraph" w:styleId="Verzeichnis1">
+  <w:style w:type="paragraph" w:styleId="TOC1">
     <w:name w:val="toc 1"/>
-    <w:basedOn w:val="Standard"/>
-    <w:next w:val="Standard"/>
+    <w:basedOn w:val="Normal"/>
+    <w:next w:val="Normal"/>
     <w:autoRedefine/>
     <w:uiPriority w:val="39"/>
     <w:unhideWhenUsed/>
@@ -3179,10 +3253,10 @@
       <w:szCs w:val="24"/>
     </w:rPr>
   </w:style>
-  <w:style w:type="paragraph" w:styleId="Verzeichnis2">
+  <w:style w:type="paragraph" w:styleId="TOC2">
     <w:name w:val="toc 2"/>
-    <w:basedOn w:val="Standard"/>
-    <w:next w:val="Standard"/>
+    <w:basedOn w:val="Normal"/>
+    <w:next w:val="Normal"/>
     <w:autoRedefine/>
     <w:uiPriority w:val="39"/>
     <w:unhideWhenUsed/>
@@ -3198,10 +3272,10 @@
       <w:szCs w:val="32"/>
     </w:rPr>
   </w:style>
-  <w:style w:type="paragraph" w:styleId="Verzeichnis3">
+  <w:style w:type="paragraph" w:styleId="TOC3">
     <w:name w:val="toc 3"/>
-    <w:basedOn w:val="Standard"/>
-    <w:next w:val="Standard"/>
+    <w:basedOn w:val="Normal"/>
+    <w:next w:val="Normal"/>
     <w:autoRedefine/>
     <w:uiPriority w:val="39"/>
     <w:unhideWhenUsed/>
@@ -3213,10 +3287,10 @@
       <w:rFonts w:asciiTheme="minorHAnsi" w:hAnsiTheme="minorHAnsi"/>
     </w:rPr>
   </w:style>
-  <w:style w:type="paragraph" w:styleId="Verzeichnis4">
+  <w:style w:type="paragraph" w:styleId="TOC4">
     <w:name w:val="toc 4"/>
-    <w:basedOn w:val="Standard"/>
-    <w:next w:val="Standard"/>
+    <w:basedOn w:val="Normal"/>
+    <w:next w:val="Normal"/>
     <w:autoRedefine/>
     <w:uiPriority w:val="39"/>
     <w:unhideWhenUsed/>
@@ -3230,10 +3304,10 @@
       <w:szCs w:val="20"/>
     </w:rPr>
   </w:style>
-  <w:style w:type="paragraph" w:styleId="Verzeichnis5">
+  <w:style w:type="paragraph" w:styleId="TOC5">
     <w:name w:val="toc 5"/>
-    <w:basedOn w:val="Standard"/>
-    <w:next w:val="Standard"/>
+    <w:basedOn w:val="Normal"/>
+    <w:next w:val="Normal"/>
     <w:autoRedefine/>
     <w:uiPriority w:val="39"/>
     <w:unhideWhenUsed/>
@@ -3247,10 +3321,10 @@
       <w:szCs w:val="20"/>
     </w:rPr>
   </w:style>
-  <w:style w:type="paragraph" w:styleId="Verzeichnis6">
+  <w:style w:type="paragraph" w:styleId="TOC6">
     <w:name w:val="toc 6"/>
-    <w:basedOn w:val="Standard"/>
-    <w:next w:val="Standard"/>
+    <w:basedOn w:val="Normal"/>
+    <w:next w:val="Normal"/>
     <w:autoRedefine/>
     <w:uiPriority w:val="39"/>
     <w:unhideWhenUsed/>
@@ -3264,10 +3338,10 @@
       <w:szCs w:val="20"/>
     </w:rPr>
   </w:style>
-  <w:style w:type="paragraph" w:styleId="Verzeichnis7">
+  <w:style w:type="paragraph" w:styleId="TOC7">
     <w:name w:val="toc 7"/>
-    <w:basedOn w:val="Standard"/>
-    <w:next w:val="Standard"/>
+    <w:basedOn w:val="Normal"/>
+    <w:next w:val="Normal"/>
     <w:autoRedefine/>
     <w:uiPriority w:val="39"/>
     <w:unhideWhenUsed/>
@@ -3281,10 +3355,10 @@
       <w:szCs w:val="20"/>
     </w:rPr>
   </w:style>
-  <w:style w:type="paragraph" w:styleId="Verzeichnis8">
+  <w:style w:type="paragraph" w:styleId="TOC8">
     <w:name w:val="toc 8"/>
-    <w:basedOn w:val="Standard"/>
-    <w:next w:val="Standard"/>
+    <w:basedOn w:val="Normal"/>
+    <w:next w:val="Normal"/>
     <w:autoRedefine/>
     <w:uiPriority w:val="39"/>
     <w:unhideWhenUsed/>
@@ -3298,10 +3372,10 @@
       <w:szCs w:val="20"/>
     </w:rPr>
   </w:style>
-  <w:style w:type="paragraph" w:styleId="Verzeichnis9">
+  <w:style w:type="paragraph" w:styleId="TOC9">
     <w:name w:val="toc 9"/>
-    <w:basedOn w:val="Standard"/>
-    <w:next w:val="Standard"/>
+    <w:basedOn w:val="Normal"/>
+    <w:next w:val="Normal"/>
     <w:autoRedefine/>
     <w:uiPriority w:val="39"/>
     <w:unhideWhenUsed/>
@@ -3315,10 +3389,10 @@
       <w:szCs w:val="20"/>
     </w:rPr>
   </w:style>
-  <w:style w:type="paragraph" w:styleId="Dokumentstruktur">
+  <w:style w:type="paragraph" w:styleId="DocumentMap">
     <w:name w:val="Document Map"/>
-    <w:basedOn w:val="Standard"/>
-    <w:link w:val="DokumentstrukturZchn"/>
+    <w:basedOn w:val="Normal"/>
+    <w:link w:val="DocumentMapChar"/>
     <w:uiPriority w:val="99"/>
     <w:semiHidden/>
     <w:unhideWhenUsed/>
@@ -3327,10 +3401,10 @@
       <w:rFonts w:ascii="Lucida Grande" w:hAnsi="Lucida Grande" w:cs="Lucida Grande"/>
     </w:rPr>
   </w:style>
-  <w:style w:type="character" w:customStyle="1" w:styleId="DokumentstrukturZchn">
-    <w:name w:val="Dokumentstruktur Zchn"/>
-    <w:basedOn w:val="Absatz-Standardschriftart"/>
-    <w:link w:val="Dokumentstruktur"/>
+  <w:style w:type="character" w:customStyle="1" w:styleId="DocumentMapChar">
+    <w:name w:val="Document Map Char"/>
+    <w:basedOn w:val="DefaultParagraphFont"/>
+    <w:link w:val="DocumentMap"/>
     <w:uiPriority w:val="99"/>
     <w:semiHidden/>
     <w:rsid w:val="00C7747C"/>
@@ -3338,10 +3412,10 @@
       <w:rFonts w:ascii="Lucida Grande" w:hAnsi="Lucida Grande" w:cs="Lucida Grande"/>
     </w:rPr>
   </w:style>
-  <w:style w:type="paragraph" w:styleId="Kopfzeile">
+  <w:style w:type="paragraph" w:styleId="Header">
     <w:name w:val="header"/>
-    <w:basedOn w:val="Standard"/>
-    <w:link w:val="KopfzeileZchn"/>
+    <w:basedOn w:val="Normal"/>
+    <w:link w:val="HeaderChar"/>
     <w:uiPriority w:val="99"/>
     <w:unhideWhenUsed/>
     <w:rsid w:val="00BD00C6"/>
@@ -3352,17 +3426,17 @@
       </w:tabs>
     </w:pPr>
   </w:style>
-  <w:style w:type="character" w:customStyle="1" w:styleId="KopfzeileZchn">
-    <w:name w:val="Kopfzeile Zchn"/>
-    <w:basedOn w:val="Absatz-Standardschriftart"/>
-    <w:link w:val="Kopfzeile"/>
+  <w:style w:type="character" w:customStyle="1" w:styleId="HeaderChar">
+    <w:name w:val="Header Char"/>
+    <w:basedOn w:val="DefaultParagraphFont"/>
+    <w:link w:val="Header"/>
     <w:uiPriority w:val="99"/>
     <w:rsid w:val="00BD00C6"/>
   </w:style>
-  <w:style w:type="paragraph" w:styleId="Fuzeile">
+  <w:style w:type="paragraph" w:styleId="Footer">
     <w:name w:val="footer"/>
-    <w:basedOn w:val="Standard"/>
-    <w:link w:val="FuzeileZchn"/>
+    <w:basedOn w:val="Normal"/>
+    <w:link w:val="FooterChar"/>
     <w:uiPriority w:val="99"/>
     <w:unhideWhenUsed/>
     <w:rsid w:val="00BD00C6"/>
@@ -3373,16 +3447,16 @@
       </w:tabs>
     </w:pPr>
   </w:style>
-  <w:style w:type="character" w:customStyle="1" w:styleId="FuzeileZchn">
-    <w:name w:val="Fußzeile Zchn"/>
-    <w:basedOn w:val="Absatz-Standardschriftart"/>
-    <w:link w:val="Fuzeile"/>
+  <w:style w:type="character" w:customStyle="1" w:styleId="FooterChar">
+    <w:name w:val="Footer Char"/>
+    <w:basedOn w:val="DefaultParagraphFont"/>
+    <w:link w:val="Footer"/>
     <w:uiPriority w:val="99"/>
     <w:rsid w:val="00BD00C6"/>
   </w:style>
-  <w:style w:type="paragraph" w:styleId="Listenabsatz">
+  <w:style w:type="paragraph" w:styleId="ListParagraph">
     <w:name w:val="List Paragraph"/>
-    <w:basedOn w:val="Standard"/>
+    <w:basedOn w:val="Normal"/>
     <w:uiPriority w:val="34"/>
     <w:qFormat/>
     <w:rsid w:val="006D3606"/>
@@ -3391,9 +3465,9 @@
       <w:contextualSpacing/>
     </w:pPr>
   </w:style>
-  <w:style w:type="character" w:styleId="Kommentarzeichen">
+  <w:style w:type="character" w:styleId="CommentReference">
     <w:name w:val="annotation reference"/>
-    <w:basedOn w:val="Absatz-Standardschriftart"/>
+    <w:basedOn w:val="DefaultParagraphFont"/>
     <w:unhideWhenUsed/>
     <w:rsid w:val="00A058BB"/>
     <w:rPr>
@@ -3401,27 +3475,27 @@
       <w:szCs w:val="18"/>
     </w:rPr>
   </w:style>
-  <w:style w:type="paragraph" w:styleId="Kommentartext">
+  <w:style w:type="paragraph" w:styleId="CommentText">
     <w:name w:val="annotation text"/>
-    <w:basedOn w:val="Standard"/>
-    <w:link w:val="KommentartextZchn"/>
+    <w:basedOn w:val="Normal"/>
+    <w:link w:val="CommentTextChar"/>
     <w:unhideWhenUsed/>
     <w:rsid w:val="00A058BB"/>
   </w:style>
-  <w:style w:type="character" w:customStyle="1" w:styleId="KommentartextZchn">
-    <w:name w:val="Kommentartext Zchn"/>
-    <w:basedOn w:val="Absatz-Standardschriftart"/>
-    <w:link w:val="Kommentartext"/>
+  <w:style w:type="character" w:customStyle="1" w:styleId="CommentTextChar">
+    <w:name w:val="Comment Text Char"/>
+    <w:basedOn w:val="DefaultParagraphFont"/>
+    <w:link w:val="CommentText"/>
     <w:rsid w:val="00A058BB"/>
     <w:rPr>
       <w:rFonts w:ascii="Helvetica" w:hAnsi="Helvetica"/>
     </w:rPr>
   </w:style>
-  <w:style w:type="paragraph" w:styleId="Kommentarthema">
+  <w:style w:type="paragraph" w:styleId="CommentSubject">
     <w:name w:val="annotation subject"/>
-    <w:basedOn w:val="Kommentartext"/>
-    <w:next w:val="Kommentartext"/>
-    <w:link w:val="KommentarthemaZchn"/>
+    <w:basedOn w:val="CommentText"/>
+    <w:next w:val="CommentText"/>
+    <w:link w:val="CommentSubjectChar"/>
     <w:uiPriority w:val="99"/>
     <w:semiHidden/>
     <w:unhideWhenUsed/>
@@ -3433,10 +3507,10 @@
       <w:szCs w:val="20"/>
     </w:rPr>
   </w:style>
-  <w:style w:type="character" w:customStyle="1" w:styleId="KommentarthemaZchn">
-    <w:name w:val="Kommentarthema Zchn"/>
-    <w:basedOn w:val="KommentartextZchn"/>
-    <w:link w:val="Kommentarthema"/>
+  <w:style w:type="character" w:customStyle="1" w:styleId="CommentSubjectChar">
+    <w:name w:val="Comment Subject Char"/>
+    <w:basedOn w:val="CommentTextChar"/>
+    <w:link w:val="CommentSubject"/>
     <w:uiPriority w:val="99"/>
     <w:semiHidden/>
     <w:rsid w:val="00A058BB"/>
@@ -3462,10 +3536,10 @@
       <w:szCs w:val="20"/>
     </w:rPr>
   </w:style>
-  <w:style w:type="character" w:customStyle="1" w:styleId="berschrift2Zchn">
-    <w:name w:val="Überschrift 2 Zchn"/>
-    <w:basedOn w:val="Absatz-Standardschriftart"/>
-    <w:link w:val="berschrift2"/>
+  <w:style w:type="character" w:customStyle="1" w:styleId="Heading2Char">
+    <w:name w:val="Heading 2 Char"/>
+    <w:basedOn w:val="DefaultParagraphFont"/>
+    <w:link w:val="Heading2"/>
     <w:uiPriority w:val="9"/>
     <w:rsid w:val="00DE56B4"/>
     <w:rPr>
@@ -3476,10 +3550,10 @@
       <w:szCs w:val="26"/>
     </w:rPr>
   </w:style>
-  <w:style w:type="character" w:customStyle="1" w:styleId="berschrift3Zchn">
-    <w:name w:val="Überschrift 3 Zchn"/>
-    <w:basedOn w:val="Absatz-Standardschriftart"/>
-    <w:link w:val="berschrift3"/>
+  <w:style w:type="character" w:customStyle="1" w:styleId="Heading3Char">
+    <w:name w:val="Heading 3 Char"/>
+    <w:basedOn w:val="DefaultParagraphFont"/>
+    <w:link w:val="Heading3"/>
     <w:uiPriority w:val="9"/>
     <w:rsid w:val="001D2A35"/>
     <w:rPr>
@@ -3490,15 +3564,15 @@
       <w:szCs w:val="28"/>
     </w:rPr>
   </w:style>
-  <w:style w:type="character" w:styleId="Seitenzahl">
+  <w:style w:type="character" w:styleId="PageNumber">
     <w:name w:val="page number"/>
-    <w:basedOn w:val="Absatz-Standardschriftart"/>
+    <w:basedOn w:val="DefaultParagraphFont"/>
     <w:unhideWhenUsed/>
     <w:rsid w:val="00A141E2"/>
   </w:style>
-  <w:style w:type="paragraph" w:styleId="StandardWeb">
+  <w:style w:type="paragraph" w:styleId="NormalWeb">
     <w:name w:val="Normal (Web)"/>
-    <w:basedOn w:val="Standard"/>
+    <w:basedOn w:val="Normal"/>
     <w:uiPriority w:val="99"/>
     <w:semiHidden/>
     <w:unhideWhenUsed/>
@@ -3512,9 +3586,9 @@
       <w:szCs w:val="20"/>
     </w:rPr>
   </w:style>
-  <w:style w:type="table" w:styleId="Tabellenraster">
+  <w:style w:type="table" w:styleId="TableGrid">
     <w:name w:val="Table Grid"/>
-    <w:basedOn w:val="NormaleTabelle"/>
+    <w:basedOn w:val="TableNormal"/>
     <w:uiPriority w:val="59"/>
     <w:rsid w:val="00D73F9A"/>
     <w:tblPr>
@@ -3530,7 +3604,7 @@
   </w:style>
   <w:style w:type="character" w:styleId="Hyperlink">
     <w:name w:val="Hyperlink"/>
-    <w:basedOn w:val="Absatz-Standardschriftart"/>
+    <w:basedOn w:val="DefaultParagraphFont"/>
     <w:uiPriority w:val="99"/>
     <w:unhideWhenUsed/>
     <w:rsid w:val="004416F9"/>
@@ -3539,9 +3613,9 @@
       <w:u w:val="single"/>
     </w:rPr>
   </w:style>
-  <w:style w:type="character" w:styleId="BesuchterLink">
+  <w:style w:type="character" w:styleId="FollowedHyperlink">
     <w:name w:val="FollowedHyperlink"/>
-    <w:basedOn w:val="Absatz-Standardschriftart"/>
+    <w:basedOn w:val="DefaultParagraphFont"/>
     <w:uiPriority w:val="99"/>
     <w:semiHidden/>
     <w:unhideWhenUsed/>
@@ -3551,11 +3625,11 @@
       <w:u w:val="single"/>
     </w:rPr>
   </w:style>
-  <w:style w:type="character" w:customStyle="1" w:styleId="berschrift4Zchn">
-    <w:name w:val="Überschrift 4 Zchn"/>
-    <w:aliases w:val="Überschrift 4 und tiefer Zchn"/>
-    <w:basedOn w:val="Absatz-Standardschriftart"/>
-    <w:link w:val="berschrift4"/>
+  <w:style w:type="character" w:customStyle="1" w:styleId="Heading4Char">
+    <w:name w:val="Heading 4 Char"/>
+    <w:aliases w:val="Überschrift 4 und tiefer Char"/>
+    <w:basedOn w:val="DefaultParagraphFont"/>
+    <w:link w:val="Heading4"/>
     <w:uiPriority w:val="9"/>
     <w:rsid w:val="00C91481"/>
     <w:rPr>
@@ -3566,9 +3640,9 @@
       <w:szCs w:val="24"/>
     </w:rPr>
   </w:style>
-  <w:style w:type="character" w:styleId="SchwacheHervorhebung">
+  <w:style w:type="character" w:styleId="SubtleEmphasis">
     <w:name w:val="Subtle Emphasis"/>
-    <w:basedOn w:val="Absatz-Standardschriftart"/>
+    <w:basedOn w:val="DefaultParagraphFont"/>
     <w:uiPriority w:val="19"/>
     <w:qFormat/>
     <w:rsid w:val="003B5A4C"/>
@@ -3578,10 +3652,10 @@
       <w:color w:val="808080" w:themeColor="text1" w:themeTint="7F"/>
     </w:rPr>
   </w:style>
-  <w:style w:type="paragraph" w:styleId="Beschriftung">
+  <w:style w:type="paragraph" w:styleId="Caption">
     <w:name w:val="caption"/>
-    <w:basedOn w:val="Standard"/>
-    <w:next w:val="Standard"/>
+    <w:basedOn w:val="Normal"/>
+    <w:next w:val="Normal"/>
     <w:uiPriority w:val="35"/>
     <w:unhideWhenUsed/>
     <w:qFormat/>
@@ -3596,10 +3670,10 @@
       <w:szCs w:val="18"/>
     </w:rPr>
   </w:style>
-  <w:style w:type="paragraph" w:styleId="Abbildungsverzeichnis">
+  <w:style w:type="paragraph" w:styleId="TableofFigures">
     <w:name w:val="table of figures"/>
-    <w:basedOn w:val="Standard"/>
-    <w:next w:val="Standard"/>
+    <w:basedOn w:val="Normal"/>
+    <w:next w:val="Normal"/>
     <w:uiPriority w:val="99"/>
     <w:unhideWhenUsed/>
     <w:rsid w:val="00205890"/>
@@ -3607,9 +3681,9 @@
       <w:ind w:left="440" w:hanging="440"/>
     </w:pPr>
   </w:style>
-  <w:style w:type="character" w:styleId="Hervorhebung">
+  <w:style w:type="character" w:styleId="Emphasis">
     <w:name w:val="Emphasis"/>
-    <w:basedOn w:val="Absatz-Standardschriftart"/>
+    <w:basedOn w:val="DefaultParagraphFont"/>
     <w:uiPriority w:val="20"/>
     <w:qFormat/>
     <w:rsid w:val="00065927"/>
@@ -3618,11 +3692,11 @@
       <w:iCs/>
     </w:rPr>
   </w:style>
-  <w:style w:type="paragraph" w:styleId="Zitat">
+  <w:style w:type="paragraph" w:styleId="Quote">
     <w:name w:val="Quote"/>
-    <w:basedOn w:val="Standard"/>
-    <w:next w:val="Standard"/>
-    <w:link w:val="ZitatZchn"/>
+    <w:basedOn w:val="Normal"/>
+    <w:next w:val="Normal"/>
+    <w:link w:val="QuoteChar"/>
     <w:uiPriority w:val="29"/>
     <w:qFormat/>
     <w:rsid w:val="00065927"/>
@@ -3632,10 +3706,10 @@
       <w:color w:val="000000" w:themeColor="text1"/>
     </w:rPr>
   </w:style>
-  <w:style w:type="character" w:customStyle="1" w:styleId="ZitatZchn">
-    <w:name w:val="Zitat Zchn"/>
-    <w:basedOn w:val="Absatz-Standardschriftart"/>
-    <w:link w:val="Zitat"/>
+  <w:style w:type="character" w:customStyle="1" w:styleId="QuoteChar">
+    <w:name w:val="Quote Char"/>
+    <w:basedOn w:val="DefaultParagraphFont"/>
+    <w:link w:val="Quote"/>
     <w:uiPriority w:val="29"/>
     <w:rsid w:val="00065927"/>
     <w:rPr>
@@ -3644,9 +3718,9 @@
       <w:color w:val="000000" w:themeColor="text1"/>
     </w:rPr>
   </w:style>
-  <w:style w:type="character" w:styleId="IntensiveHervorhebung">
+  <w:style w:type="character" w:styleId="IntenseEmphasis">
     <w:name w:val="Intense Emphasis"/>
-    <w:basedOn w:val="Absatz-Standardschriftart"/>
+    <w:basedOn w:val="DefaultParagraphFont"/>
     <w:uiPriority w:val="21"/>
     <w:qFormat/>
     <w:rsid w:val="008576EA"/>
@@ -3658,18 +3732,18 @@
       <w:color w:val="2C7C9F" w:themeColor="accent1"/>
     </w:rPr>
   </w:style>
-  <w:style w:type="paragraph" w:styleId="berarbeitung">
+  <w:style w:type="paragraph" w:styleId="Revision">
     <w:name w:val="Revision"/>
     <w:hidden/>
     <w:uiPriority w:val="99"/>
     <w:semiHidden/>
     <w:rsid w:val="002F1BC5"/>
   </w:style>
-  <w:style w:type="paragraph" w:styleId="Titel">
+  <w:style w:type="paragraph" w:styleId="Title">
     <w:name w:val="Title"/>
-    <w:basedOn w:val="Standard"/>
-    <w:next w:val="Standard"/>
-    <w:link w:val="TitelZchn"/>
+    <w:basedOn w:val="Normal"/>
+    <w:next w:val="Normal"/>
+    <w:link w:val="TitleChar"/>
     <w:uiPriority w:val="10"/>
     <w:qFormat/>
     <w:rsid w:val="008E53BF"/>
@@ -3689,10 +3763,10 @@
       <w:szCs w:val="52"/>
     </w:rPr>
   </w:style>
-  <w:style w:type="character" w:customStyle="1" w:styleId="TitelZchn">
-    <w:name w:val="Titel Zchn"/>
-    <w:basedOn w:val="Absatz-Standardschriftart"/>
-    <w:link w:val="Titel"/>
+  <w:style w:type="character" w:customStyle="1" w:styleId="TitleChar">
+    <w:name w:val="Title Char"/>
+    <w:basedOn w:val="DefaultParagraphFont"/>
+    <w:link w:val="Title"/>
     <w:uiPriority w:val="10"/>
     <w:rsid w:val="008E53BF"/>
     <w:rPr>
@@ -3704,11 +3778,11 @@
       <w:szCs w:val="52"/>
     </w:rPr>
   </w:style>
-  <w:style w:type="paragraph" w:styleId="Untertitel">
+  <w:style w:type="paragraph" w:styleId="Subtitle">
     <w:name w:val="Subtitle"/>
-    <w:basedOn w:val="Standard"/>
-    <w:next w:val="Standard"/>
-    <w:link w:val="UntertitelZchn"/>
+    <w:basedOn w:val="Normal"/>
+    <w:next w:val="Normal"/>
+    <w:link w:val="SubtitleChar"/>
     <w:uiPriority w:val="11"/>
     <w:qFormat/>
     <w:rsid w:val="008E53BF"/>
@@ -3727,10 +3801,10 @@
       <w:szCs w:val="24"/>
     </w:rPr>
   </w:style>
-  <w:style w:type="character" w:customStyle="1" w:styleId="UntertitelZchn">
-    <w:name w:val="Untertitel Zchn"/>
-    <w:basedOn w:val="Absatz-Standardschriftart"/>
-    <w:link w:val="Untertitel"/>
+  <w:style w:type="character" w:customStyle="1" w:styleId="SubtitleChar">
+    <w:name w:val="Subtitle Char"/>
+    <w:basedOn w:val="DefaultParagraphFont"/>
+    <w:link w:val="Subtitle"/>
     <w:uiPriority w:val="11"/>
     <w:rsid w:val="008E53BF"/>
     <w:rPr>
@@ -3745,7 +3819,7 @@
   </w:style>
   <w:style w:type="paragraph" w:customStyle="1" w:styleId="CitaviLiteraturverzeichnis">
     <w:name w:val="Citavi Literaturverzeichnis"/>
-    <w:basedOn w:val="Standard"/>
+    <w:basedOn w:val="Normal"/>
     <w:rsid w:val="008F110F"/>
     <w:pPr>
       <w:spacing w:after="120" w:line="240" w:lineRule="auto"/>
@@ -3759,8 +3833,8 @@
   </w:style>
   <w:style w:type="paragraph" w:customStyle="1" w:styleId="gleichung">
     <w:name w:val="gleichung"/>
-    <w:basedOn w:val="Standard"/>
-    <w:next w:val="Standard"/>
+    <w:basedOn w:val="Normal"/>
+    <w:next w:val="Normal"/>
     <w:rsid w:val="00587374"/>
     <w:pPr>
       <w:tabs>

</xml_diff>